<commit_message>
fixed vc issues, citations, and comment format
</commit_message>
<xml_diff>
--- a/reports/007_writeup_09.23.2018.docx
+++ b/reports/007_writeup_09.23.2018.docx
@@ -96,81 +96,13 @@
     </w:p>
     <w:p>
       <w:pPr>
-        <w:pStyle w:val="SourceCode"/>
-      </w:pPr>
-      <w:r>
-        <w:rPr>
-          <w:rStyle w:val="KeywordTok"/>
-        </w:rPr>
-        <w:t xml:space="preserve">library</w:t>
-      </w:r>
-      <w:r>
-        <w:rPr>
-          <w:rStyle w:val="NormalTok"/>
-        </w:rPr>
-        <w:t xml:space="preserve">(knitr)</w:t>
-      </w:r>
-      <w:r>
-        <w:br w:type="textWrapping"/>
-      </w:r>
-      <w:r>
-        <w:rPr>
-          <w:rStyle w:val="NormalTok"/>
-        </w:rPr>
-        <w:t xml:space="preserve">opts_knit</w:t>
-      </w:r>
-      <w:r>
-        <w:rPr>
-          <w:rStyle w:val="OperatorTok"/>
-        </w:rPr>
-        <w:t xml:space="preserve">$</w:t>
-      </w:r>
-      <w:r>
-        <w:rPr>
-          <w:rStyle w:val="KeywordTok"/>
-        </w:rPr>
-        <w:t xml:space="preserve">set</w:t>
-      </w:r>
-      <w:r>
-        <w:rPr>
-          <w:rStyle w:val="NormalTok"/>
-        </w:rPr>
-        <w:t xml:space="preserve">(</w:t>
-      </w:r>
-      <w:r>
-        <w:rPr>
-          <w:rStyle w:val="DataTypeTok"/>
-        </w:rPr>
-        <w:t xml:space="preserve">root.dir =</w:t>
-      </w:r>
-      <w:r>
-        <w:rPr>
-          <w:rStyle w:val="NormalTok"/>
-        </w:rPr>
-        <w:t xml:space="preserve"> </w:t>
-      </w:r>
-      <w:r>
-        <w:rPr>
-          <w:rStyle w:val="StringTok"/>
-        </w:rPr>
-        <w:t xml:space="preserve">"../"</w:t>
-      </w:r>
-      <w:r>
-        <w:rPr>
-          <w:rStyle w:val="NormalTok"/>
-        </w:rPr>
-        <w:t xml:space="preserve">)</w:t>
-      </w:r>
-    </w:p>
-    <w:p>
-      <w:pPr>
         <w:pStyle w:val="Heading2"/>
       </w:pPr>
-      <w:bookmarkStart w:id="20" w:name="introduction"/>
+      <w:bookmarkStart w:id="21" w:name="introduction"/>
+      <w:bookmarkEnd w:id="21"/>
       <w:r>
         <w:t xml:space="preserve">Introduction</w:t>
       </w:r>
-      <w:bookmarkEnd w:id="20"/>
     </w:p>
     <w:p>
       <w:pPr>
@@ -184,11 +116,11 @@
       <w:pPr>
         <w:pStyle w:val="Heading2"/>
       </w:pPr>
-      <w:bookmarkStart w:id="21" w:name="apparatus"/>
+      <w:bookmarkStart w:id="22" w:name="apparatus"/>
+      <w:bookmarkEnd w:id="22"/>
       <w:r>
         <w:t xml:space="preserve">Apparatus</w:t>
       </w:r>
-      <w:bookmarkEnd w:id="21"/>
     </w:p>
     <w:p>
       <w:pPr>
@@ -202,7 +134,8 @@
       <w:pPr>
         <w:pStyle w:val="Heading6"/>
       </w:pPr>
-      <w:bookmarkStart w:id="23" w:name="section"/>
+      <w:bookmarkStart w:id="24" w:name="section"/>
+      <w:bookmarkEnd w:id="24"/>
       <w:r>
         <w:drawing>
           <wp:inline>
@@ -219,7 +152,7 @@
                     </pic:cNvPicPr>
                   </pic:nvPicPr>
                   <pic:blipFill>
-                    <a:blip r:embed="rId22"/>
+                    <a:blip r:embed="rId23"/>
                     <a:stretch>
                       <a:fillRect/>
                     </a:stretch>
@@ -245,17 +178,16 @@
           </wp:inline>
         </w:drawing>
       </w:r>
-      <w:bookmarkEnd w:id="23"/>
     </w:p>
     <w:p>
       <w:pPr>
         <w:pStyle w:val="Heading6"/>
       </w:pPr>
-      <w:bookmarkStart w:id="24" w:name="figure-1-configuration-of-the-flow-bench."/>
+      <w:bookmarkStart w:id="25" w:name="figure-1-configuration-of-the-flow-bench."/>
+      <w:bookmarkEnd w:id="25"/>
       <w:r>
         <w:t xml:space="preserve">Figure 1: Configuration of the flow bench.</w:t>
       </w:r>
-      <w:bookmarkEnd w:id="24"/>
     </w:p>
     <w:p>
       <w:pPr>
@@ -269,11 +201,11 @@
       <w:pPr>
         <w:pStyle w:val="Heading2"/>
       </w:pPr>
-      <w:bookmarkStart w:id="25" w:name="modeling"/>
+      <w:bookmarkStart w:id="26" w:name="modeling"/>
+      <w:bookmarkEnd w:id="26"/>
       <w:r>
         <w:t xml:space="preserve">Modeling</w:t>
       </w:r>
-      <w:bookmarkEnd w:id="25"/>
     </w:p>
     <w:p>
       <w:pPr>
@@ -303,7 +235,7 @@
         <w:t xml:space="preserve"> </w:t>
       </w:r>
       <w:r>
-        <w:t xml:space="preserve">[1]</w:t>
+        <w:t xml:space="preserve">(Gerhart 2013)</w:t>
       </w:r>
       <w:r>
         <w:t xml:space="preserve">,</w:t>
@@ -386,9 +318,6 @@
         <w:pStyle w:val="FirstParagraph"/>
       </w:pPr>
       <w:r>
-        <w:rPr>
-          <w:b/>
-        </w:rPr>
         <w:t xml:space="preserve">(1)</w:t>
       </w:r>
     </w:p>
@@ -460,7 +389,8 @@
       <w:pPr>
         <w:pStyle w:val="Heading6"/>
       </w:pPr>
-      <w:bookmarkStart w:id="27" w:name="section-1"/>
+      <w:bookmarkStart w:id="28" w:name="section-1"/>
+      <w:bookmarkEnd w:id="28"/>
       <w:r>
         <w:drawing>
           <wp:inline>
@@ -477,7 +407,7 @@
                     </pic:cNvPicPr>
                   </pic:nvPicPr>
                   <pic:blipFill>
-                    <a:blip r:embed="rId26"/>
+                    <a:blip r:embed="rId27"/>
                     <a:stretch>
                       <a:fillRect/>
                     </a:stretch>
@@ -503,17 +433,16 @@
           </wp:inline>
         </w:drawing>
       </w:r>
-      <w:bookmarkEnd w:id="27"/>
     </w:p>
     <w:p>
       <w:pPr>
         <w:pStyle w:val="Heading6"/>
       </w:pPr>
-      <w:bookmarkStart w:id="28" w:name="figure-2-illustrating-the-variables-that-appear-in-the-data-reduction-equation."/>
+      <w:bookmarkStart w:id="29" w:name="figure-2-illustrating-the-variables-that-appear-in-the-data-reduction-equation."/>
+      <w:bookmarkEnd w:id="29"/>
       <w:r>
         <w:t xml:space="preserve">Figure 2: Illustrating the variables that appear in the data reduction equation.</w:t>
       </w:r>
-      <w:bookmarkEnd w:id="28"/>
     </w:p>
     <w:p>
       <w:pPr>
@@ -1183,11 +1112,11 @@
       <w:pPr>
         <w:pStyle w:val="Heading2"/>
       </w:pPr>
-      <w:bookmarkStart w:id="29" w:name="procedure"/>
+      <w:bookmarkStart w:id="30" w:name="procedure"/>
+      <w:bookmarkEnd w:id="30"/>
       <w:r>
         <w:t xml:space="preserve">Procedure</w:t>
       </w:r>
-      <w:bookmarkEnd w:id="29"/>
     </w:p>
     <w:p>
       <w:pPr>
@@ -1228,7 +1157,7 @@
         <w:t xml:space="preserve"> </w:t>
       </w:r>
       <w:r>
-        <w:t xml:space="preserve">[2]</w:t>
+        <w:t xml:space="preserve">(TheEngineeringToolbox n.d.)</w:t>
       </w:r>
       <w:r>
         <w:t xml:space="preserve">.</w:t>
@@ -1254,7 +1183,8 @@
       <w:pPr>
         <w:pStyle w:val="Heading6"/>
       </w:pPr>
-      <w:bookmarkStart w:id="31" w:name="section-2"/>
+      <w:bookmarkStart w:id="32" w:name="section-2"/>
+      <w:bookmarkEnd w:id="32"/>
       <w:r>
         <w:drawing>
           <wp:inline>
@@ -1271,7 +1201,7 @@
                     </pic:cNvPicPr>
                   </pic:nvPicPr>
                   <pic:blipFill>
-                    <a:blip r:embed="rId30"/>
+                    <a:blip r:embed="rId31"/>
                     <a:stretch>
                       <a:fillRect/>
                     </a:stretch>
@@ -1297,27 +1227,26 @@
           </wp:inline>
         </w:drawing>
       </w:r>
-      <w:bookmarkEnd w:id="31"/>
     </w:p>
     <w:p>
       <w:pPr>
         <w:pStyle w:val="Heading6"/>
       </w:pPr>
-      <w:bookmarkStart w:id="32" w:name="figure-3-elements-of-the-apparatus-important-for-the-procedure."/>
+      <w:bookmarkStart w:id="33" w:name="figure-3-elements-of-the-apparatus-important-for-the-procedure."/>
+      <w:bookmarkEnd w:id="33"/>
       <w:r>
         <w:t xml:space="preserve">Figure 3: Elements of the apparatus important for the procedure.</w:t>
       </w:r>
-      <w:bookmarkEnd w:id="32"/>
     </w:p>
     <w:p>
       <w:pPr>
         <w:pStyle w:val="Heading2"/>
       </w:pPr>
-      <w:bookmarkStart w:id="33" w:name="data"/>
+      <w:bookmarkStart w:id="34" w:name="data"/>
+      <w:bookmarkEnd w:id="34"/>
       <w:r>
         <w:t xml:space="preserve">Data</w:t>
       </w:r>
-      <w:bookmarkEnd w:id="33"/>
     </w:p>
     <w:p>
       <w:pPr>
@@ -1383,7 +1312,7 @@
     </w:p>
     <w:tbl>
       <w:tblPr>
-        <w:tblStyle w:val="Table"/>
+        <w:tblStyle w:val="TableNormal"/>
         <w:tblW w:type="pct" w:w="0.0"/>
         <w:tblLook w:firstRow="1"/>
         <w:tblCaption w:val="Table 1: Complete experimental data."/>
@@ -2626,48 +2555,7 @@
     </w:tbl>
     <w:p>
       <w:pPr>
-        <w:pStyle w:val="SourceCode"/>
-      </w:pPr>
-      <w:r>
-        <w:rPr>
-          <w:rStyle w:val="NormalTok"/>
-        </w:rPr>
-        <w:t xml:space="preserve">data &lt;-</w:t>
-      </w:r>
-      <w:r>
-        <w:rPr>
-          <w:rStyle w:val="StringTok"/>
-        </w:rPr>
-        <w:t xml:space="preserve"> </w:t>
-      </w:r>
-      <w:r>
-        <w:rPr>
-          <w:rStyle w:val="KeywordTok"/>
-        </w:rPr>
-        <w:t xml:space="preserve">read_csv</w:t>
-      </w:r>
-      <w:r>
-        <w:rPr>
-          <w:rStyle w:val="NormalTok"/>
-        </w:rPr>
-        <w:t xml:space="preserve">(</w:t>
-      </w:r>
-      <w:r>
-        <w:rPr>
-          <w:rStyle w:val="StringTok"/>
-        </w:rPr>
-        <w:t xml:space="preserve">"data/complete-experimental-data.csv"</w:t>
-      </w:r>
-      <w:r>
-        <w:rPr>
-          <w:rStyle w:val="NormalTok"/>
-        </w:rPr>
-        <w:t xml:space="preserve">)</w:t>
-      </w:r>
-    </w:p>
-    <w:p>
-      <w:pPr>
-        <w:pStyle w:val="FirstParagraph"/>
+        <w:pStyle w:val="BodyText"/>
       </w:pPr>
       <w:r>
         <w:t xml:space="preserve">Table 2 lists the physical constants and one-time measurands. Values that may be uncertain are the pipe roughness and dynamic viscosity.</w:t>
@@ -2683,7 +2571,7 @@
     </w:p>
     <w:tbl>
       <w:tblPr>
-        <w:tblStyle w:val="Table"/>
+        <w:tblStyle w:val="TableNormal"/>
         <w:tblW w:type="pct" w:w="0.0"/>
         <w:tblLook w:firstRow="1"/>
         <w:tblCaption w:val="Table 2: Constants and one-time measurands."/>
@@ -2943,11 +2831,11 @@
       <w:pPr>
         <w:pStyle w:val="Heading2"/>
       </w:pPr>
-      <w:bookmarkStart w:id="34" w:name="analysis"/>
+      <w:bookmarkStart w:id="35" w:name="analysis"/>
+      <w:bookmarkEnd w:id="35"/>
       <w:r>
         <w:t xml:space="preserve">Analysis</w:t>
       </w:r>
-      <w:bookmarkEnd w:id="34"/>
     </w:p>
     <w:p>
       <w:pPr>
@@ -2960,7 +2848,7 @@
         <w:t xml:space="preserve"> </w:t>
       </w:r>
       <w:r>
-        <w:t xml:space="preserve">[3]</w:t>
+        <w:t xml:space="preserve">(StatisticsHowTo 2016)</w:t>
       </w:r>
       <w:r>
         <w:t xml:space="preserve"> </w:t>
@@ -3427,20 +3315,20 @@
             <m:r>
               <m:t>s</m:t>
             </m:r>
+            <m:r>
+              <m:t>y</m:t>
+            </m:r>
+            <m:r>
+              <m:t>s</m:t>
+            </m:r>
           </m:sub>
         </m:sSub>
-        <m:r>
-          <m:t>y</m:t>
-        </m:r>
-        <m:r>
-          <m:t>s</m:t>
-        </m:r>
       </m:oMath>
       <w:r>
         <w:t xml:space="preserve"> </w:t>
       </w:r>
       <w:r>
-        <w:t xml:space="preserve">si the systematic uncertainty in each measurand due to sensor accuracy and readability.</w:t>
+        <w:t xml:space="preserve">is the systematic uncertainty in each measurand due to sensor accuracy and readability.</w:t>
       </w:r>
     </w:p>
     <w:p>
@@ -3448,18 +3336,18 @@
         <w:pStyle w:val="BodyText"/>
       </w:pPr>
       <w:r>
-        <w:t xml:space="preserve">Total uncertainty in Reynolds number is estimated in a similar manner. Additional details of the uncertainty analysis with numerical values is provided in an appendix.</w:t>
+        <w:t xml:space="preserve">Total uncertainty in Reynolds number is estimated in a similar manner.</w:t>
       </w:r>
     </w:p>
     <w:p>
       <w:pPr>
         <w:pStyle w:val="Heading2"/>
       </w:pPr>
-      <w:bookmarkStart w:id="35" w:name="results"/>
+      <w:bookmarkStart w:id="36" w:name="results"/>
+      <w:bookmarkEnd w:id="36"/>
       <w:r>
         <w:t xml:space="preserve">Results</w:t>
       </w:r>
-      <w:bookmarkEnd w:id="35"/>
     </w:p>
     <w:p>
       <w:pPr>
@@ -3487,7 +3375,7 @@
     </w:p>
     <w:tbl>
       <w:tblPr>
-        <w:tblStyle w:val="Table"/>
+        <w:tblStyle w:val="TableNormal"/>
         <w:tblW w:type="pct" w:w="0.0"/>
         <w:tblLook w:firstRow="1"/>
         <w:tblCaption w:val="Table 3: Mean friction factor and Reynolds number at three operating conditions."/>
@@ -3706,53 +3594,57 @@
       </w:tr>
     </w:tbl>
     <w:p>
+      <w:r>
+        <w:pict>
+          <v:rect style="width:0;height:1.5pt" o:hralign="center" o:hrstd="t" o:hr="t"/>
+        </w:pict>
+      </w:r>
+    </w:p>
+    <w:p>
+      <w:pPr>
+        <w:pStyle w:val="FirstParagraph"/>
+      </w:pPr>
+      <w:r>
+        <w:t xml:space="preserve">I fixed nu to mu and my friction fractor is still high by two orders of magnitude, what should I do?</w:t>
+      </w:r>
+    </w:p>
+    <w:p>
+      <w:r>
+        <w:pict>
+          <v:rect style="width:0;height:1.5pt" o:hralign="center" o:hrstd="t" o:hr="t"/>
+        </w:pict>
+      </w:r>
+    </w:p>
+    <w:p>
+      <w:pPr>
+        <w:pStyle w:val="FirstParagraph"/>
+      </w:pPr>
+      <w:r>
+        <w:t xml:space="preserve">We see that the lower flow rates yield lower Reynolds numbers and higher friction factors, consistent with expectations from the Moody chart.</w:t>
+      </w:r>
+    </w:p>
+    <w:p>
       <w:pPr>
         <w:pStyle w:val="BodyText"/>
       </w:pPr>
+      <w:r>
+        <w:t xml:space="preserve">These values are graphed on the Moody chart in Figure 4</w:t>
+      </w:r>
+      <w:r>
+        <w:t xml:space="preserve"> </w:t>
+      </w:r>
+      <w:r>
+        <w:t xml:space="preserve">(Davis 2008)</w:t>
+      </w:r>
+      <w:r>
+        <w:t xml:space="preserve">. To assist in the visual comparison, the experimental data are drawn with circles and the expected values are shown as triange data markers.</w:t>
+      </w:r>
     </w:p>
     <w:p>
       <w:pPr>
         <w:pStyle w:val="BodyText"/>
       </w:pPr>
       <w:r>
-        <w:t xml:space="preserve">—– I fixed nu to mu and my friction fractor is still high by two orders of magnitude, what should I do?</w:t>
-      </w:r>
-    </w:p>
-    <w:p>
-      <w:pPr>
-        <w:pStyle w:val="BodyText"/>
-      </w:pPr>
-    </w:p>
-    <w:p>
-      <w:pPr>
-        <w:pStyle w:val="BodyText"/>
-      </w:pPr>
-      <w:r>
-        <w:t xml:space="preserve">We see that the lower flow rates yield lower Reynolds numbers and higher friction factors, consistent with expectations from the Moody chart.</w:t>
-      </w:r>
-    </w:p>
-    <w:p>
-      <w:pPr>
-        <w:pStyle w:val="BodyText"/>
-      </w:pPr>
-      <w:r>
-        <w:t xml:space="preserve">These values are graphed on the Moody chart in Figure 4</w:t>
-      </w:r>
-      <w:r>
-        <w:t xml:space="preserve"> </w:t>
-      </w:r>
-      <w:r>
-        <w:t xml:space="preserve">[4]</w:t>
-      </w:r>
-      <w:r>
-        <w:t xml:space="preserve">. To assist in the visual comparison, the experimental data are drawn with circles and the expected values are shown as triange data markers.</w:t>
-      </w:r>
-    </w:p>
-    <w:p>
-      <w:pPr>
-        <w:pStyle w:val="BodyText"/>
-      </w:pPr>
-      <w:r>
         <w:t xml:space="preserve">Overall, the experimental friction factors are higher than expected. The percent difference is shown in Table 4. All values are within 30% of the expected values.</w:t>
       </w:r>
     </w:p>
@@ -3761,15 +3653,15 @@
         <w:pStyle w:val="TableCaption"/>
       </w:pPr>
       <w:r>
-        <w:t xml:space="preserve">Table 3: Mean friction factor and Reynolds number at three operating conditions.</w:t>
+        <w:t xml:space="preserve">Table 4: Friction factor comparison.</w:t>
       </w:r>
     </w:p>
     <w:tbl>
       <w:tblPr>
-        <w:tblStyle w:val="Table"/>
+        <w:tblStyle w:val="TableNormal"/>
         <w:tblW w:type="pct" w:w="0.0"/>
         <w:tblLook w:firstRow="1"/>
-        <w:tblCaption w:val="Table 3: Mean friction factor and Reynolds number at three operating conditions."/>
+        <w:tblCaption w:val="Table 4: Friction factor comparison."/>
       </w:tblPr>
       <w:tblGrid/>
       <w:tr>
@@ -3938,7 +3830,8 @@
       <w:pPr>
         <w:pStyle w:val="Heading6"/>
       </w:pPr>
-      <w:bookmarkStart w:id="37" w:name="section-3"/>
+      <w:bookmarkStart w:id="38" w:name="section-3"/>
+      <w:bookmarkEnd w:id="38"/>
       <w:r>
         <w:drawing>
           <wp:inline>
@@ -3955,7 +3848,7 @@
                     </pic:cNvPicPr>
                   </pic:nvPicPr>
                   <pic:blipFill>
-                    <a:blip r:embed="rId36"/>
+                    <a:blip r:embed="rId37"/>
                     <a:stretch>
                       <a:fillRect/>
                     </a:stretch>
@@ -3981,27 +3874,26 @@
           </wp:inline>
         </w:drawing>
       </w:r>
-      <w:bookmarkEnd w:id="37"/>
     </w:p>
     <w:p>
       <w:pPr>
         <w:pStyle w:val="Heading6"/>
       </w:pPr>
-      <w:bookmarkStart w:id="38" w:name="figure-4-resultants-for-low-medium-and-high-flow-rates-graphed-on-a-moody-diagram."/>
+      <w:bookmarkStart w:id="39" w:name="figure-4-resultants-for-low-medium-and-high-flow-rates-graphed-on-a-moody-diagram."/>
+      <w:bookmarkEnd w:id="39"/>
       <w:r>
         <w:t xml:space="preserve">Figure 4: Resultants for low, medium, and high flow rates graphed on a Moody diagram.</w:t>
       </w:r>
-      <w:bookmarkEnd w:id="38"/>
     </w:p>
     <w:p>
       <w:pPr>
         <w:pStyle w:val="Heading2"/>
       </w:pPr>
-      <w:bookmarkStart w:id="39" w:name="conclusion"/>
+      <w:bookmarkStart w:id="40" w:name="conclusion"/>
+      <w:bookmarkEnd w:id="40"/>
       <w:r>
         <w:t xml:space="preserve">Conclusion</w:t>
       </w:r>
-      <w:bookmarkEnd w:id="39"/>
     </w:p>
     <w:p>
       <w:pPr>
@@ -4023,20 +3915,18 @@
       <w:pPr>
         <w:pStyle w:val="Heading2"/>
       </w:pPr>
-      <w:bookmarkStart w:id="40" w:name="references"/>
+      <w:bookmarkStart w:id="41" w:name="references"/>
+      <w:bookmarkEnd w:id="41"/>
       <w:r>
         <w:t xml:space="preserve">References</w:t>
       </w:r>
-      <w:bookmarkEnd w:id="40"/>
-    </w:p>
-    <w:bookmarkStart w:id="45" w:name="refs"/>
-    <w:bookmarkStart w:id="41" w:name="ref-gerhart"/>
+    </w:p>
     <w:p>
       <w:pPr>
         <w:pStyle w:val="Bibliography"/>
       </w:pPr>
       <w:r>
-        <w:t xml:space="preserve">[1] Gerhart,</w:t>
+        <w:t xml:space="preserve">Davis. 2008.</w:t>
       </w:r>
       <w:r>
         <w:t xml:space="preserve"> </w:t>
@@ -4045,30 +3935,18 @@
         <w:rPr>
           <w:i/>
         </w:rPr>
-        <w:t xml:space="preserve">Dimensional analysis of pipe flow</w:t>
-      </w:r>
-      <w:r>
-        <w:t xml:space="preserve">. Wiley, 2013.</w:t>
-      </w:r>
-    </w:p>
-    <w:bookmarkEnd w:id="41"/>
-    <w:bookmarkStart w:id="42" w:name="ref-toolbox"/>
+        <w:t xml:space="preserve">Moody Diagram (Version 1.0)</w:t>
+      </w:r>
+      <w:r>
+        <w:t xml:space="preserve">.</w:t>
+      </w:r>
+    </w:p>
     <w:p>
       <w:pPr>
         <w:pStyle w:val="Bibliography"/>
       </w:pPr>
       <w:r>
-        <w:t xml:space="preserve">[2] T. E. Toolbox,.</w:t>
-      </w:r>
-    </w:p>
-    <w:bookmarkEnd w:id="42"/>
-    <w:bookmarkStart w:id="43" w:name="ref-thompson"/>
-    <w:p>
-      <w:pPr>
-        <w:pStyle w:val="Bibliography"/>
-      </w:pPr>
-      <w:r>
-        <w:t xml:space="preserve">[3] S. H. To,</w:t>
+        <w:t xml:space="preserve">Gerhart. 2013.</w:t>
       </w:r>
       <w:r>
         <w:t xml:space="preserve"> </w:t>
@@ -4077,20 +3955,18 @@
         <w:rPr>
           <w:i/>
         </w:rPr>
-        <w:t xml:space="preserve">Modified thompson tau test</w:t>
-      </w:r>
-      <w:r>
-        <w:t xml:space="preserve">. 2016.</w:t>
-      </w:r>
-    </w:p>
-    <w:bookmarkEnd w:id="43"/>
-    <w:bookmarkStart w:id="44" w:name="ref-davis"/>
+        <w:t xml:space="preserve">Dimensional Analysis of Pipe Flow</w:t>
+      </w:r>
+      <w:r>
+        <w:t xml:space="preserve">. Wiley.</w:t>
+      </w:r>
+    </w:p>
     <w:p>
       <w:pPr>
         <w:pStyle w:val="Bibliography"/>
       </w:pPr>
       <w:r>
-        <w:t xml:space="preserve">[4] T. Davis,</w:t>
+        <w:t xml:space="preserve">StatisticsHowTo. 2016.</w:t>
       </w:r>
       <w:r>
         <w:t xml:space="preserve"> </w:t>
@@ -4099,14 +3975,32 @@
         <w:rPr>
           <w:i/>
         </w:rPr>
-        <w:t xml:space="preserve">Moody diagram (version 1.0)</w:t>
-      </w:r>
-      <w:r>
-        <w:t xml:space="preserve">. 2008.</w:t>
-      </w:r>
-    </w:p>
-    <w:bookmarkEnd w:id="44"/>
-    <w:bookmarkEnd w:id="45"/>
+        <w:t xml:space="preserve">Modified Thompson Tau Test</w:t>
+      </w:r>
+      <w:r>
+        <w:t xml:space="preserve">.</w:t>
+      </w:r>
+    </w:p>
+    <w:p>
+      <w:pPr>
+        <w:pStyle w:val="Bibliography"/>
+      </w:pPr>
+      <w:r>
+        <w:t xml:space="preserve">TheEngineeringToolbox. n.d.</w:t>
+      </w:r>
+      <w:r>
+        <w:t xml:space="preserve"> </w:t>
+      </w:r>
+      <w:r>
+        <w:rPr>
+          <w:i/>
+        </w:rPr>
+        <w:t xml:space="preserve">Venilation Ducts - Roughness &amp; Surface Coefficients</w:t>
+      </w:r>
+      <w:r>
+        <w:t xml:space="preserve">.</w:t>
+      </w:r>
+    </w:p>
     <w:sectPr>
       <w:pgSz w:w="12240" w:h="15840"/>
       <w:pgMar w:top="1440" w:right="1440" w:bottom="1440" w:left="1440" w:header="720" w:footer="720" w:gutter="0"/>
@@ -4114,10 +4008,6 @@
     </w:sectPr>
   </w:body>
 </w:document>
-</file>
-
-<file path=word/comments.xml><?xml version="1.0" encoding="utf-8"?>
-<w:comments xmlns:w="http://schemas.openxmlformats.org/wordprocessingml/2006/main" xmlns:m="http://schemas.openxmlformats.org/officeDocument/2006/math" xmlns:r="http://schemas.openxmlformats.org/officeDocument/2006/relationships" xmlns:o="urn:schemas-microsoft-com:office:office" xmlns:v="urn:schemas-microsoft-com:vml" xmlns:w10="urn:schemas-microsoft-com:office:word" xmlns:a="http://schemas.openxmlformats.org/drawingml/2006/main" xmlns:pic="http://schemas.openxmlformats.org/drawingml/2006/picture" xmlns:wp="http://schemas.openxmlformats.org/drawingml/2006/wordprocessingDrawing"/>
 </file>
 
 <file path=word/footnotes.xml><?xml version="1.0" encoding="utf-8"?>
@@ -4234,6 +4124,98 @@
     </w:lvl>
   </w:abstractNum>
   <w:abstractNum w:abstractNumId="1" w15:restartNumberingAfterBreak="0">
+    <w:nsid w:val="A7BDA54D"/>
+    <w:multiLevelType w:val="multilevel"/>
+    <w:tmpl w:val="4BB85FF2"/>
+    <w:lvl w:ilvl="0">
+      <w:numFmt w:val="bullet"/>
+      <w:lvlText w:val=" "/>
+      <w:lvlJc w:val="left"/>
+      <w:pPr>
+        <w:tabs>
+          <w:tab w:val="num" w:pos="0"/>
+        </w:tabs>
+        <w:ind w:left="480" w:hanging="480"/>
+      </w:pPr>
+    </w:lvl>
+    <w:lvl w:ilvl="1">
+      <w:numFmt w:val="bullet"/>
+      <w:lvlText w:val=" "/>
+      <w:lvlJc w:val="left"/>
+      <w:pPr>
+        <w:tabs>
+          <w:tab w:val="num" w:pos="720"/>
+        </w:tabs>
+        <w:ind w:left="1200" w:hanging="480"/>
+      </w:pPr>
+    </w:lvl>
+    <w:lvl w:ilvl="2">
+      <w:numFmt w:val="bullet"/>
+      <w:lvlText w:val=" "/>
+      <w:lvlJc w:val="left"/>
+      <w:pPr>
+        <w:tabs>
+          <w:tab w:val="num" w:pos="1440"/>
+        </w:tabs>
+        <w:ind w:left="1920" w:hanging="480"/>
+      </w:pPr>
+    </w:lvl>
+    <w:lvl w:ilvl="3">
+      <w:numFmt w:val="bullet"/>
+      <w:lvlText w:val=" "/>
+      <w:lvlJc w:val="left"/>
+      <w:pPr>
+        <w:tabs>
+          <w:tab w:val="num" w:pos="2160"/>
+        </w:tabs>
+        <w:ind w:left="2640" w:hanging="480"/>
+      </w:pPr>
+    </w:lvl>
+    <w:lvl w:ilvl="4">
+      <w:numFmt w:val="bullet"/>
+      <w:lvlText w:val=" "/>
+      <w:lvlJc w:val="left"/>
+      <w:pPr>
+        <w:tabs>
+          <w:tab w:val="num" w:pos="2880"/>
+        </w:tabs>
+        <w:ind w:left="3360" w:hanging="480"/>
+      </w:pPr>
+    </w:lvl>
+    <w:lvl w:ilvl="5">
+      <w:numFmt w:val="bullet"/>
+      <w:lvlText w:val=" "/>
+      <w:lvlJc w:val="left"/>
+      <w:pPr>
+        <w:tabs>
+          <w:tab w:val="num" w:pos="3600"/>
+        </w:tabs>
+        <w:ind w:left="4080" w:hanging="480"/>
+      </w:pPr>
+    </w:lvl>
+    <w:lvl w:ilvl="6">
+      <w:numFmt w:val="bullet"/>
+      <w:lvlText w:val=" "/>
+      <w:lvlJc w:val="left"/>
+      <w:pPr>
+        <w:tabs>
+          <w:tab w:val="num" w:pos="4320"/>
+        </w:tabs>
+        <w:ind w:left="4800" w:hanging="480"/>
+      </w:pPr>
+    </w:lvl>
+    <w:lvl w:ilvl="7">
+      <w:numFmt w:val="decimal"/>
+      <w:lvlText w:val=""/>
+      <w:lvlJc w:val="left"/>
+    </w:lvl>
+    <w:lvl w:ilvl="8">
+      <w:numFmt w:val="decimal"/>
+      <w:lvlText w:val=""/>
+      <w:lvlJc w:val="left"/>
+    </w:lvl>
+  </w:abstractNum>
+  <w:abstractNum w:abstractNumId="2" w15:restartNumberingAfterBreak="0">
     <w:nsid w:val="E17F69BA"/>
     <w:multiLevelType w:val="multilevel"/>
     <w:tmpl w:val="7A767D6C"/>
@@ -4325,10 +4307,10 @@
       <w:lvlJc w:val="left"/>
     </w:lvl>
   </w:abstractNum>
-  <w:abstractNum w:abstractNumId="2" w15:restartNumberingAfterBreak="0">
+  <w:abstractNum w:abstractNumId="3" w15:restartNumberingAfterBreak="0">
     <w:nsid w:val="FFFFFF7C"/>
     <w:multiLevelType w:val="singleLevel"/>
-    <w:tmpl w:val="B7E2DEF4"/>
+    <w:tmpl w:val="515C9986"/>
     <w:lvl w:ilvl="0">
       <w:start w:val="1"/>
       <w:numFmt w:val="decimal"/>
@@ -4342,10 +4324,10 @@
       </w:pPr>
     </w:lvl>
   </w:abstractNum>
-  <w:abstractNum w:abstractNumId="3" w15:restartNumberingAfterBreak="0">
+  <w:abstractNum w:abstractNumId="4" w15:restartNumberingAfterBreak="0">
     <w:nsid w:val="FFFFFF7D"/>
     <w:multiLevelType w:val="singleLevel"/>
-    <w:tmpl w:val="F7D8AC74"/>
+    <w:tmpl w:val="FED6F78C"/>
     <w:lvl w:ilvl="0">
       <w:start w:val="1"/>
       <w:numFmt w:val="decimal"/>
@@ -4359,10 +4341,10 @@
       </w:pPr>
     </w:lvl>
   </w:abstractNum>
-  <w:abstractNum w:abstractNumId="4" w15:restartNumberingAfterBreak="0">
+  <w:abstractNum w:abstractNumId="5" w15:restartNumberingAfterBreak="0">
     <w:nsid w:val="FFFFFF7E"/>
     <w:multiLevelType w:val="singleLevel"/>
-    <w:tmpl w:val="B2A4B23A"/>
+    <w:tmpl w:val="B20E6ECC"/>
     <w:lvl w:ilvl="0">
       <w:start w:val="1"/>
       <w:numFmt w:val="decimal"/>
@@ -4376,10 +4358,10 @@
       </w:pPr>
     </w:lvl>
   </w:abstractNum>
-  <w:abstractNum w:abstractNumId="5" w15:restartNumberingAfterBreak="0">
+  <w:abstractNum w:abstractNumId="6" w15:restartNumberingAfterBreak="0">
     <w:nsid w:val="FFFFFF7F"/>
     <w:multiLevelType w:val="singleLevel"/>
-    <w:tmpl w:val="99B0591C"/>
+    <w:tmpl w:val="B9BAA49A"/>
     <w:lvl w:ilvl="0">
       <w:start w:val="1"/>
       <w:numFmt w:val="decimal"/>
@@ -4393,10 +4375,10 @@
       </w:pPr>
     </w:lvl>
   </w:abstractNum>
-  <w:abstractNum w:abstractNumId="6" w15:restartNumberingAfterBreak="0">
+  <w:abstractNum w:abstractNumId="7" w15:restartNumberingAfterBreak="0">
     <w:nsid w:val="FFFFFF80"/>
     <w:multiLevelType w:val="singleLevel"/>
-    <w:tmpl w:val="99560CF8"/>
+    <w:tmpl w:val="329C0EC2"/>
     <w:lvl w:ilvl="0">
       <w:start w:val="1"/>
       <w:numFmt w:val="bullet"/>
@@ -4413,10 +4395,10 @@
       </w:rPr>
     </w:lvl>
   </w:abstractNum>
-  <w:abstractNum w:abstractNumId="7" w15:restartNumberingAfterBreak="0">
+  <w:abstractNum w:abstractNumId="8" w15:restartNumberingAfterBreak="0">
     <w:nsid w:val="FFFFFF81"/>
     <w:multiLevelType w:val="singleLevel"/>
-    <w:tmpl w:val="F2A69424"/>
+    <w:tmpl w:val="3F5636C4"/>
     <w:lvl w:ilvl="0">
       <w:start w:val="1"/>
       <w:numFmt w:val="bullet"/>
@@ -4433,10 +4415,10 @@
       </w:rPr>
     </w:lvl>
   </w:abstractNum>
-  <w:abstractNum w:abstractNumId="8" w15:restartNumberingAfterBreak="0">
+  <w:abstractNum w:abstractNumId="9" w15:restartNumberingAfterBreak="0">
     <w:nsid w:val="FFFFFF82"/>
     <w:multiLevelType w:val="singleLevel"/>
-    <w:tmpl w:val="E698014A"/>
+    <w:tmpl w:val="5DCE1F2C"/>
     <w:lvl w:ilvl="0">
       <w:start w:val="1"/>
       <w:numFmt w:val="bullet"/>
@@ -4453,10 +4435,10 @@
       </w:rPr>
     </w:lvl>
   </w:abstractNum>
-  <w:abstractNum w:abstractNumId="9" w15:restartNumberingAfterBreak="0">
+  <w:abstractNum w:abstractNumId="10" w15:restartNumberingAfterBreak="0">
     <w:nsid w:val="FFFFFF83"/>
     <w:multiLevelType w:val="singleLevel"/>
-    <w:tmpl w:val="C2805AE4"/>
+    <w:tmpl w:val="B7F00AD6"/>
     <w:lvl w:ilvl="0">
       <w:start w:val="1"/>
       <w:numFmt w:val="bullet"/>
@@ -4473,10 +4455,10 @@
       </w:rPr>
     </w:lvl>
   </w:abstractNum>
-  <w:abstractNum w:abstractNumId="10" w15:restartNumberingAfterBreak="0">
+  <w:abstractNum w:abstractNumId="11" w15:restartNumberingAfterBreak="0">
     <w:nsid w:val="FFFFFF88"/>
     <w:multiLevelType w:val="singleLevel"/>
-    <w:tmpl w:val="16CABEE2"/>
+    <w:tmpl w:val="B876118C"/>
     <w:lvl w:ilvl="0">
       <w:start w:val="1"/>
       <w:numFmt w:val="decimal"/>
@@ -4490,10 +4472,10 @@
       </w:pPr>
     </w:lvl>
   </w:abstractNum>
-  <w:abstractNum w:abstractNumId="11" w15:restartNumberingAfterBreak="0">
+  <w:abstractNum w:abstractNumId="12" w15:restartNumberingAfterBreak="0">
     <w:nsid w:val="FFFFFF89"/>
     <w:multiLevelType w:val="singleLevel"/>
-    <w:tmpl w:val="B7D26E44"/>
+    <w:tmpl w:val="70EA2598"/>
     <w:lvl w:ilvl="0">
       <w:start w:val="1"/>
       <w:numFmt w:val="bullet"/>
@@ -4510,7 +4492,7 @@
       </w:rPr>
     </w:lvl>
   </w:abstractNum>
-  <w:abstractNum w:abstractNumId="12" w15:restartNumberingAfterBreak="0">
+  <w:abstractNum w:abstractNumId="13" w15:restartNumberingAfterBreak="0">
     <w:nsid w:val="49A6ADB6"/>
     <w:multiLevelType w:val="multilevel"/>
     <w:tmpl w:val="CD7C9850"/>
@@ -4602,7 +4584,7 @@
       <w:lvlJc w:val="left"/>
     </w:lvl>
   </w:abstractNum>
-  <w:abstractNum w:abstractNumId="13" w15:restartNumberingAfterBreak="0">
+  <w:abstractNum w:abstractNumId="14" w15:restartNumberingAfterBreak="0">
     <w:nsid w:val="66BC66CC"/>
     <w:multiLevelType w:val="multilevel"/>
     <w:tmpl w:val="0CAA49FE"/>
@@ -4694,7 +4676,7 @@
       <w:lvlJc w:val="left"/>
     </w:lvl>
   </w:abstractNum>
-  <w:abstractNum w:abstractNumId="14" w15:restartNumberingAfterBreak="0">
+  <w:abstractNum w:abstractNumId="15" w15:restartNumberingAfterBreak="0">
     <w:nsid w:val="77FD101A"/>
     <w:multiLevelType w:val="multilevel"/>
     <w:tmpl w:val="89AE6536"/>
@@ -4787,7 +4769,7 @@
     </w:lvl>
   </w:abstractNum>
   <w:abstractNum w:abstractNumId="990">
-    <w:nsid w:val="2c1ae401"/>
+    <w:nsid w:val="32d6d8ae"/>
     <w:multiLevelType w:val="multilevel"/>
     <w:lvl w:ilvl="0">
       <w:numFmt w:val="bullet"/>
@@ -4866,73 +4848,54 @@
         <w:ind w:left="4800" w:hanging="480"/>
       </w:pPr>
     </w:lvl>
-    <w:lvl w:ilvl="7">
-      <w:numFmt w:val="bullet"/>
-      <w:lvlText w:val=" "/>
-      <w:lvlJc w:val="left"/>
-      <w:pPr>
-        <w:tabs>
-          <w:tab w:val="num" w:pos="5040"/>
-        </w:tabs>
-        <w:ind w:left="5520" w:hanging="480"/>
-      </w:pPr>
-    </w:lvl>
-    <w:lvl w:ilvl="8">
-      <w:numFmt w:val="bullet"/>
-      <w:lvlText w:val=" "/>
-      <w:lvlJc w:val="left"/>
-      <w:pPr>
-        <w:tabs>
-          <w:tab w:val="num" w:pos="5760"/>
-        </w:tabs>
-        <w:ind w:left="6240" w:hanging="480"/>
-      </w:pPr>
-    </w:lvl>
   </w:abstractNum>
   <w:num w:numId="1">
-    <w:abstractNumId w:val="1"/>
+    <w:abstractNumId w:val="2"/>
   </w:num>
   <w:num w:numId="2">
+    <w:abstractNumId w:val="14"/>
+  </w:num>
+  <w:num w:numId="3">
+    <w:abstractNumId w:val="12"/>
+  </w:num>
+  <w:num w:numId="4">
+    <w:abstractNumId w:val="10"/>
+  </w:num>
+  <w:num w:numId="5">
+    <w:abstractNumId w:val="9"/>
+  </w:num>
+  <w:num w:numId="6">
+    <w:abstractNumId w:val="8"/>
+  </w:num>
+  <w:num w:numId="7">
+    <w:abstractNumId w:val="7"/>
+  </w:num>
+  <w:num w:numId="8">
+    <w:abstractNumId w:val="11"/>
+  </w:num>
+  <w:num w:numId="9">
+    <w:abstractNumId w:val="6"/>
+  </w:num>
+  <w:num w:numId="10">
+    <w:abstractNumId w:val="5"/>
+  </w:num>
+  <w:num w:numId="11">
+    <w:abstractNumId w:val="4"/>
+  </w:num>
+  <w:num w:numId="12">
+    <w:abstractNumId w:val="3"/>
+  </w:num>
+  <w:num w:numId="13">
     <w:abstractNumId w:val="13"/>
   </w:num>
-  <w:num w:numId="3">
-    <w:abstractNumId w:val="11"/>
-  </w:num>
-  <w:num w:numId="4">
-    <w:abstractNumId w:val="9"/>
-  </w:num>
-  <w:num w:numId="5">
-    <w:abstractNumId w:val="8"/>
-  </w:num>
-  <w:num w:numId="6">
-    <w:abstractNumId w:val="7"/>
-  </w:num>
-  <w:num w:numId="7">
-    <w:abstractNumId w:val="6"/>
-  </w:num>
-  <w:num w:numId="8">
-    <w:abstractNumId w:val="10"/>
-  </w:num>
-  <w:num w:numId="9">
-    <w:abstractNumId w:val="5"/>
-  </w:num>
-  <w:num w:numId="10">
-    <w:abstractNumId w:val="4"/>
-  </w:num>
-  <w:num w:numId="11">
-    <w:abstractNumId w:val="3"/>
-  </w:num>
-  <w:num w:numId="12">
-    <w:abstractNumId w:val="2"/>
-  </w:num>
-  <w:num w:numId="13">
-    <w:abstractNumId w:val="12"/>
-  </w:num>
   <w:num w:numId="14">
-    <w:abstractNumId w:val="14"/>
+    <w:abstractNumId w:val="15"/>
   </w:num>
   <w:num w:numId="15">
     <w:abstractNumId w:val="0"/>
+  </w:num>
+  <w:num w:numId="16">
+    <w:abstractNumId w:val="1"/>
   </w:num>
   <w:num w:numId="1000">
     <w:abstractNumId w:val="990"/>
@@ -5318,11 +5281,11 @@
     <w:uiPriority w:val="9"/>
     <w:unhideWhenUsed/>
     <w:qFormat/>
-    <w:rsid w:val="00395467"/>
+    <w:rsid w:val="00D91D76"/>
     <w:pPr>
       <w:keepNext/>
       <w:keepLines/>
-      <w:spacing w:before="200" w:after="0"/>
+      <w:spacing w:before="200" w:after="240"/>
       <w:outlineLvl w:val="1"/>
     </w:pPr>
     <w:rPr>

</xml_diff>

<commit_message>
units on h1 h2
</commit_message>
<xml_diff>
--- a/reports/007_writeup_09.23.2018.docx
+++ b/reports/007_writeup_09.23.2018.docx
@@ -98,35 +98,35 @@
       <w:pPr>
         <w:pStyle w:val="Heading2"/>
       </w:pPr>
-      <w:bookmarkStart w:id="21" w:name="introduction"/>
+      <w:bookmarkStart w:id="20" w:name="introduction"/>
+      <w:r>
+        <w:t xml:space="preserve">Introduction</w:t>
+      </w:r>
+      <w:bookmarkEnd w:id="20"/>
+    </w:p>
+    <w:p>
+      <w:pPr>
+        <w:pStyle w:val="FirstParagraph"/>
+      </w:pPr>
+      <w:r>
+        <w:t xml:space="preserve">To partially fulfill our course requirements, we planned and conducted an experiment to determine the friction factor of a straight PVC pipe. The apparatus is an Armfield flow bench instrumented for measuring pressure and flow rate. The experiment findings are compared to published values in a Moody chart. Results within 30% of expected values are considered successful.</w:t>
+      </w:r>
+    </w:p>
+    <w:p>
+      <w:pPr>
+        <w:pStyle w:val="Heading2"/>
+      </w:pPr>
+      <w:bookmarkStart w:id="21" w:name="apparatus"/>
+      <w:r>
+        <w:t xml:space="preserve">Apparatus</w:t>
+      </w:r>
       <w:bookmarkEnd w:id="21"/>
-      <w:r>
-        <w:t xml:space="preserve">Introduction</w:t>
-      </w:r>
     </w:p>
     <w:p>
       <w:pPr>
         <w:pStyle w:val="FirstParagraph"/>
       </w:pPr>
       <w:r>
-        <w:t xml:space="preserve">To partially fulfill our course requirements, we planned and conducted an experiment to determine the friction factor of a straight PVC pipe. The apparatus is an Armfield flow bench instrumented for measuring pressure and flow rate. The experiment findings are compared to published values in a Moody chart. Results within 30% of expected values are considered successful.</w:t>
-      </w:r>
-    </w:p>
-    <w:p>
-      <w:pPr>
-        <w:pStyle w:val="Heading2"/>
-      </w:pPr>
-      <w:bookmarkStart w:id="22" w:name="apparatus"/>
-      <w:bookmarkEnd w:id="22"/>
-      <w:r>
-        <w:t xml:space="preserve">Apparatus</w:t>
-      </w:r>
-    </w:p>
-    <w:p>
-      <w:pPr>
-        <w:pStyle w:val="FirstParagraph"/>
-      </w:pPr>
-      <w:r>
         <w:t xml:space="preserve">The apparatus is an Armfield flow bnech instrumented as illustrated in Figure 1. The flow bench has an adjustable flow pump that cycles water from a reservoir through the straight pipe and back to the reservoir. The pump speed is adjusted each trial to obtain a desired flow rate measured by a flow meter.</w:t>
       </w:r>
     </w:p>
@@ -134,8 +134,7 @@
       <w:pPr>
         <w:pStyle w:val="Heading6"/>
       </w:pPr>
-      <w:bookmarkStart w:id="24" w:name="section"/>
-      <w:bookmarkEnd w:id="24"/>
+      <w:bookmarkStart w:id="23" w:name="section"/>
       <w:r>
         <w:drawing>
           <wp:inline>
@@ -152,7 +151,7 @@
                     </pic:cNvPicPr>
                   </pic:nvPicPr>
                   <pic:blipFill>
-                    <a:blip r:embed="rId23"/>
+                    <a:blip r:embed="rId22"/>
                     <a:stretch>
                       <a:fillRect/>
                     </a:stretch>
@@ -178,34 +177,35 @@
           </wp:inline>
         </w:drawing>
       </w:r>
+      <w:bookmarkEnd w:id="23"/>
     </w:p>
     <w:p>
       <w:pPr>
         <w:pStyle w:val="Heading6"/>
       </w:pPr>
-      <w:bookmarkStart w:id="25" w:name="figure-1-configuration-of-the-flow-bench."/>
+      <w:bookmarkStart w:id="24" w:name="figure-1-configuration-of-the-flow-bench."/>
+      <w:r>
+        <w:t xml:space="preserve">Figure 1: Configuration of the flow bench.</w:t>
+      </w:r>
+      <w:bookmarkEnd w:id="24"/>
+    </w:p>
+    <w:p>
+      <w:pPr>
+        <w:pStyle w:val="FirstParagraph"/>
+      </w:pPr>
+      <w:r>
+        <w:t xml:space="preserve">Attached to the pipe are three manometers distanced at 20 cm apart for measuring fluid pressure at that point. Only two of the manometers are used.</w:t>
+      </w:r>
+    </w:p>
+    <w:p>
+      <w:pPr>
+        <w:pStyle w:val="Heading2"/>
+      </w:pPr>
+      <w:bookmarkStart w:id="25" w:name="modeling"/>
+      <w:r>
+        <w:t xml:space="preserve">Modeling</w:t>
+      </w:r>
       <w:bookmarkEnd w:id="25"/>
-      <w:r>
-        <w:t xml:space="preserve">Figure 1: Configuration of the flow bench.</w:t>
-      </w:r>
-    </w:p>
-    <w:p>
-      <w:pPr>
-        <w:pStyle w:val="FirstParagraph"/>
-      </w:pPr>
-      <w:r>
-        <w:t xml:space="preserve">Attached to the pipe are three manometers distanced at 20 cm apart for measuring fluid pressure at that point. Only two of the manometers are used.</w:t>
-      </w:r>
-    </w:p>
-    <w:p>
-      <w:pPr>
-        <w:pStyle w:val="Heading2"/>
-      </w:pPr>
-      <w:bookmarkStart w:id="26" w:name="modeling"/>
-      <w:bookmarkEnd w:id="26"/>
-      <w:r>
-        <w:t xml:space="preserve">Modeling</w:t>
-      </w:r>
     </w:p>
     <w:p>
       <w:pPr>
@@ -389,8 +389,7 @@
       <w:pPr>
         <w:pStyle w:val="Heading6"/>
       </w:pPr>
-      <w:bookmarkStart w:id="28" w:name="section-1"/>
-      <w:bookmarkEnd w:id="28"/>
+      <w:bookmarkStart w:id="27" w:name="section-1"/>
       <w:r>
         <w:drawing>
           <wp:inline>
@@ -407,7 +406,7 @@
                     </pic:cNvPicPr>
                   </pic:nvPicPr>
                   <pic:blipFill>
-                    <a:blip r:embed="rId27"/>
+                    <a:blip r:embed="rId26"/>
                     <a:stretch>
                       <a:fillRect/>
                     </a:stretch>
@@ -433,16 +432,17 @@
           </wp:inline>
         </w:drawing>
       </w:r>
+      <w:bookmarkEnd w:id="27"/>
     </w:p>
     <w:p>
       <w:pPr>
         <w:pStyle w:val="Heading6"/>
       </w:pPr>
-      <w:bookmarkStart w:id="29" w:name="figure-2-illustrating-the-variables-that-appear-in-the-data-reduction-equation."/>
-      <w:bookmarkEnd w:id="29"/>
+      <w:bookmarkStart w:id="28" w:name="figure-2-illustrating-the-variables-that-appear-in-the-data-reduction-equation."/>
       <w:r>
         <w:t xml:space="preserve">Figure 2: Illustrating the variables that appear in the data reduction equation.</w:t>
       </w:r>
+      <w:bookmarkEnd w:id="28"/>
     </w:p>
     <w:p>
       <w:pPr>
@@ -1112,11 +1112,11 @@
       <w:pPr>
         <w:pStyle w:val="Heading2"/>
       </w:pPr>
-      <w:bookmarkStart w:id="30" w:name="procedure"/>
-      <w:bookmarkEnd w:id="30"/>
+      <w:bookmarkStart w:id="29" w:name="procedure"/>
       <w:r>
         <w:t xml:space="preserve">Procedure</w:t>
       </w:r>
+      <w:bookmarkEnd w:id="29"/>
     </w:p>
     <w:p>
       <w:pPr>
@@ -1157,7 +1157,7 @@
         <w:t xml:space="preserve"> </w:t>
       </w:r>
       <w:r>
-        <w:t xml:space="preserve">(TheEngineeringToolbox n.d.)</w:t>
+        <w:t xml:space="preserve">(TheEngineeringToolbox, n.d.)</w:t>
       </w:r>
       <w:r>
         <w:t xml:space="preserve">.</w:t>
@@ -1183,8 +1183,7 @@
       <w:pPr>
         <w:pStyle w:val="Heading6"/>
       </w:pPr>
-      <w:bookmarkStart w:id="32" w:name="section-2"/>
-      <w:bookmarkEnd w:id="32"/>
+      <w:bookmarkStart w:id="31" w:name="section-2"/>
       <w:r>
         <w:drawing>
           <wp:inline>
@@ -1201,7 +1200,7 @@
                     </pic:cNvPicPr>
                   </pic:nvPicPr>
                   <pic:blipFill>
-                    <a:blip r:embed="rId31"/>
+                    <a:blip r:embed="rId30"/>
                     <a:stretch>
                       <a:fillRect/>
                     </a:stretch>
@@ -1227,26 +1226,27 @@
           </wp:inline>
         </w:drawing>
       </w:r>
+      <w:bookmarkEnd w:id="31"/>
     </w:p>
     <w:p>
       <w:pPr>
         <w:pStyle w:val="Heading6"/>
       </w:pPr>
-      <w:bookmarkStart w:id="33" w:name="figure-3-elements-of-the-apparatus-important-for-the-procedure."/>
+      <w:bookmarkStart w:id="32" w:name="figure-3-elements-of-the-apparatus-important-for-the-procedure."/>
+      <w:r>
+        <w:t xml:space="preserve">Figure 3: Elements of the apparatus important for the procedure.</w:t>
+      </w:r>
+      <w:bookmarkEnd w:id="32"/>
+    </w:p>
+    <w:p>
+      <w:pPr>
+        <w:pStyle w:val="Heading2"/>
+      </w:pPr>
+      <w:bookmarkStart w:id="33" w:name="data"/>
+      <w:r>
+        <w:t xml:space="preserve">Data</w:t>
+      </w:r>
       <w:bookmarkEnd w:id="33"/>
-      <w:r>
-        <w:t xml:space="preserve">Figure 3: Elements of the apparatus important for the procedure.</w:t>
-      </w:r>
-    </w:p>
-    <w:p>
-      <w:pPr>
-        <w:pStyle w:val="Heading2"/>
-      </w:pPr>
-      <w:bookmarkStart w:id="34" w:name="data"/>
-      <w:bookmarkEnd w:id="34"/>
-      <w:r>
-        <w:t xml:space="preserve">Data</w:t>
-      </w:r>
     </w:p>
     <w:p>
       <w:pPr>
@@ -1312,7 +1312,7 @@
     </w:p>
     <w:tbl>
       <w:tblPr>
-        <w:tblStyle w:val="TableNormal"/>
+        <w:tblStyle w:val="Table"/>
         <w:tblW w:type="pct" w:w="0.0"/>
         <w:tblLook w:firstRow="1"/>
         <w:tblCaption w:val="Table 1: Complete experimental data."/>
@@ -2571,7 +2571,7 @@
     </w:p>
     <w:tbl>
       <w:tblPr>
-        <w:tblStyle w:val="TableNormal"/>
+        <w:tblStyle w:val="Table"/>
         <w:tblW w:type="pct" w:w="0.0"/>
         <w:tblLook w:firstRow="1"/>
         <w:tblCaption w:val="Table 2: Constants and one-time measurands."/>
@@ -2831,11 +2831,11 @@
       <w:pPr>
         <w:pStyle w:val="Heading2"/>
       </w:pPr>
-      <w:bookmarkStart w:id="35" w:name="analysis"/>
-      <w:bookmarkEnd w:id="35"/>
+      <w:bookmarkStart w:id="34" w:name="analysis"/>
       <w:r>
         <w:t xml:space="preserve">Analysis</w:t>
       </w:r>
+      <w:bookmarkEnd w:id="34"/>
     </w:p>
     <w:p>
       <w:pPr>
@@ -3343,11 +3343,11 @@
       <w:pPr>
         <w:pStyle w:val="Heading2"/>
       </w:pPr>
-      <w:bookmarkStart w:id="36" w:name="results"/>
-      <w:bookmarkEnd w:id="36"/>
+      <w:bookmarkStart w:id="35" w:name="results"/>
       <w:r>
         <w:t xml:space="preserve">Results</w:t>
       </w:r>
+      <w:bookmarkEnd w:id="35"/>
     </w:p>
     <w:p>
       <w:pPr>
@@ -3375,7 +3375,7 @@
     </w:p>
     <w:tbl>
       <w:tblPr>
-        <w:tblStyle w:val="TableNormal"/>
+        <w:tblStyle w:val="Table"/>
         <w:tblW w:type="pct" w:w="0.0"/>
         <w:tblLook w:firstRow="1"/>
         <w:tblCaption w:val="Table 3: Mean friction factor and Reynolds number at three operating conditions."/>
@@ -3484,7 +3484,7 @@
               <w:jc w:val="right"/>
             </w:pPr>
             <w:r>
-              <w:t xml:space="preserve">44.11494</w:t>
+              <w:t xml:space="preserve">0.0439982</w:t>
             </w:r>
           </w:p>
         </w:tc>
@@ -3495,7 +3495,7 @@
               <w:jc w:val="right"/>
             </w:pPr>
             <w:r>
-              <w:t xml:space="preserve">11172.92</w:t>
+              <w:t xml:space="preserve">11187.73</w:t>
             </w:r>
           </w:p>
         </w:tc>
@@ -3530,7 +3530,7 @@
               <w:jc w:val="right"/>
             </w:pPr>
             <w:r>
-              <w:t xml:space="preserve">38.40636</w:t>
+              <w:t xml:space="preserve">0.0383047</w:t>
             </w:r>
           </w:p>
         </w:tc>
@@ -3541,7 +3541,7 @@
               <w:jc w:val="right"/>
             </w:pPr>
             <w:r>
-              <w:t xml:space="preserve">18621.53</w:t>
+              <w:t xml:space="preserve">18646.21</w:t>
             </w:r>
           </w:p>
         </w:tc>
@@ -3576,7 +3576,7 @@
               <w:jc w:val="right"/>
             </w:pPr>
             <w:r>
-              <w:t xml:space="preserve">34.83212</w:t>
+              <w:t xml:space="preserve">0.0347399</w:t>
             </w:r>
           </w:p>
         </w:tc>
@@ -3587,7 +3587,7 @@
               <w:jc w:val="right"/>
             </w:pPr>
             <w:r>
-              <w:t xml:space="preserve">26070.14</w:t>
+              <w:t xml:space="preserve">26104.70</w:t>
             </w:r>
           </w:p>
         </w:tc>
@@ -3616,6 +3616,28 @@
       </w:r>
     </w:p>
     <w:p>
+      <w:r>
+        <w:pict>
+          <v:rect style="width:0;height:1.5pt" o:hralign="center" o:hrstd="t" o:hr="t"/>
+        </w:pict>
+      </w:r>
+    </w:p>
+    <w:p>
+      <w:pPr>
+        <w:pStyle w:val="FirstParagraph"/>
+      </w:pPr>
+      <w:r>
+        <w:t xml:space="preserve">The answer is in the 202 file. h1 and h2 are in mm in the raw data and must be converted to meters before the computation. I edited the 202 file.</w:t>
+      </w:r>
+    </w:p>
+    <w:p>
+      <w:r>
+        <w:pict>
+          <v:rect style="width:0;height:1.5pt" o:hralign="center" o:hrstd="t" o:hr="t"/>
+        </w:pict>
+      </w:r>
+    </w:p>
+    <w:p>
       <w:pPr>
         <w:pStyle w:val="FirstParagraph"/>
       </w:pPr>
@@ -3658,7 +3680,7 @@
     </w:p>
     <w:tbl>
       <w:tblPr>
-        <w:tblStyle w:val="TableNormal"/>
+        <w:tblStyle w:val="Table"/>
         <w:tblW w:type="pct" w:w="0.0"/>
         <w:tblLook w:firstRow="1"/>
         <w:tblCaption w:val="Table 4: Friction factor comparison."/>
@@ -3830,8 +3852,7 @@
       <w:pPr>
         <w:pStyle w:val="Heading6"/>
       </w:pPr>
-      <w:bookmarkStart w:id="38" w:name="section-3"/>
-      <w:bookmarkEnd w:id="38"/>
+      <w:bookmarkStart w:id="37" w:name="section-3"/>
       <w:r>
         <w:drawing>
           <wp:inline>
@@ -3848,7 +3869,7 @@
                     </pic:cNvPicPr>
                   </pic:nvPicPr>
                   <pic:blipFill>
-                    <a:blip r:embed="rId37"/>
+                    <a:blip r:embed="rId36"/>
                     <a:stretch>
                       <a:fillRect/>
                     </a:stretch>
@@ -3874,53 +3895,56 @@
           </wp:inline>
         </w:drawing>
       </w:r>
+      <w:bookmarkEnd w:id="37"/>
     </w:p>
     <w:p>
       <w:pPr>
         <w:pStyle w:val="Heading6"/>
       </w:pPr>
-      <w:bookmarkStart w:id="39" w:name="figure-4-resultants-for-low-medium-and-high-flow-rates-graphed-on-a-moody-diagram."/>
+      <w:bookmarkStart w:id="38" w:name="figure-4-resultants-for-low-medium-and-high-flow-rates-graphed-on-a-moody-diagram."/>
+      <w:r>
+        <w:t xml:space="preserve">Figure 4: Resultants for low, medium, and high flow rates graphed on a Moody diagram.</w:t>
+      </w:r>
+      <w:bookmarkEnd w:id="38"/>
+    </w:p>
+    <w:p>
+      <w:pPr>
+        <w:pStyle w:val="Heading2"/>
+      </w:pPr>
+      <w:bookmarkStart w:id="39" w:name="conclusion"/>
+      <w:r>
+        <w:t xml:space="preserve">Conclusion</w:t>
+      </w:r>
       <w:bookmarkEnd w:id="39"/>
-      <w:r>
-        <w:t xml:space="preserve">Figure 4: Resultants for low, medium, and high flow rates graphed on a Moody diagram.</w:t>
+    </w:p>
+    <w:p>
+      <w:pPr>
+        <w:pStyle w:val="FirstParagraph"/>
+      </w:pPr>
+      <w:r>
+        <w:t xml:space="preserve">The goal of this experiment was to determine friction factor of a straight pipe. That goal was achieved for three flow rates. Percent differences to expected values are within 30% and relative uncertainties are within 30%. Both are acceptable norms for experiments of this type.</w:t>
+      </w:r>
+    </w:p>
+    <w:p>
+      <w:pPr>
+        <w:pStyle w:val="BodyText"/>
+      </w:pPr>
+      <w:r>
+        <w:t xml:space="preserve">The discrepancies in our results could have been caused by unstable water flow from the flow bench. Unstable flow will make the height of the manometer unstable and hard to read an accurate number.</w:t>
       </w:r>
     </w:p>
     <w:p>
       <w:pPr>
         <w:pStyle w:val="Heading2"/>
       </w:pPr>
-      <w:bookmarkStart w:id="40" w:name="conclusion"/>
+      <w:bookmarkStart w:id="40" w:name="references"/>
+      <w:r>
+        <w:t xml:space="preserve">References</w:t>
+      </w:r>
       <w:bookmarkEnd w:id="40"/>
-      <w:r>
-        <w:t xml:space="preserve">Conclusion</w:t>
-      </w:r>
-    </w:p>
-    <w:p>
-      <w:pPr>
-        <w:pStyle w:val="FirstParagraph"/>
-      </w:pPr>
-      <w:r>
-        <w:t xml:space="preserve">The goal of this experiment was to determine friction factor of a straight pipe. That goal was achieved for three flow rates. Percent differences to expected values are within 30% and relative uncertainties are within 30%. Both are acceptable norms for experiments of this type.</w:t>
-      </w:r>
-    </w:p>
-    <w:p>
-      <w:pPr>
-        <w:pStyle w:val="BodyText"/>
-      </w:pPr>
-      <w:r>
-        <w:t xml:space="preserve">The discrepancies in our results could have been caused by unstable water flow from the flow bench. Unstable flow will make the height of the manometer unstable and hard to read an accurate number.</w:t>
-      </w:r>
-    </w:p>
-    <w:p>
-      <w:pPr>
-        <w:pStyle w:val="Heading2"/>
-      </w:pPr>
-      <w:bookmarkStart w:id="41" w:name="references"/>
-      <w:bookmarkEnd w:id="41"/>
-      <w:r>
-        <w:t xml:space="preserve">References</w:t>
-      </w:r>
-    </w:p>
+    </w:p>
+    <w:bookmarkStart w:id="45" w:name="refs"/>
+    <w:bookmarkStart w:id="41" w:name="ref-davis"/>
     <w:p>
       <w:pPr>
         <w:pStyle w:val="Bibliography"/>
@@ -3941,6 +3965,8 @@
         <w:t xml:space="preserve">.</w:t>
       </w:r>
     </w:p>
+    <w:bookmarkEnd w:id="41"/>
+    <w:bookmarkStart w:id="42" w:name="ref-gerhart"/>
     <w:p>
       <w:pPr>
         <w:pStyle w:val="Bibliography"/>
@@ -3961,6 +3987,8 @@
         <w:t xml:space="preserve">. Wiley.</w:t>
       </w:r>
     </w:p>
+    <w:bookmarkEnd w:id="42"/>
+    <w:bookmarkStart w:id="43" w:name="ref-thompson"/>
     <w:p>
       <w:pPr>
         <w:pStyle w:val="Bibliography"/>
@@ -3981,6 +4009,8 @@
         <w:t xml:space="preserve">.</w:t>
       </w:r>
     </w:p>
+    <w:bookmarkEnd w:id="43"/>
+    <w:bookmarkStart w:id="44" w:name="ref-toolbox"/>
     <w:p>
       <w:pPr>
         <w:pStyle w:val="Bibliography"/>
@@ -4001,6 +4031,8 @@
         <w:t xml:space="preserve">.</w:t>
       </w:r>
     </w:p>
+    <w:bookmarkEnd w:id="44"/>
+    <w:bookmarkEnd w:id="45"/>
     <w:sectPr>
       <w:pgSz w:w="12240" w:h="15840"/>
       <w:pgMar w:top="1440" w:right="1440" w:bottom="1440" w:left="1440" w:header="720" w:footer="720" w:gutter="0"/>
@@ -4008,6 +4040,10 @@
     </w:sectPr>
   </w:body>
 </w:document>
+</file>
+
+<file path=word/comments.xml><?xml version="1.0" encoding="utf-8"?>
+<w:comments xmlns:w="http://schemas.openxmlformats.org/wordprocessingml/2006/main" xmlns:m="http://schemas.openxmlformats.org/officeDocument/2006/math" xmlns:r="http://schemas.openxmlformats.org/officeDocument/2006/relationships" xmlns:o="urn:schemas-microsoft-com:office:office" xmlns:v="urn:schemas-microsoft-com:vml" xmlns:w10="urn:schemas-microsoft-com:office:word" xmlns:a="http://schemas.openxmlformats.org/drawingml/2006/main" xmlns:pic="http://schemas.openxmlformats.org/drawingml/2006/picture" xmlns:wp="http://schemas.openxmlformats.org/drawingml/2006/wordprocessingDrawing"/>
 </file>
 
 <file path=word/footnotes.xml><?xml version="1.0" encoding="utf-8"?>
@@ -4769,7 +4805,7 @@
     </w:lvl>
   </w:abstractNum>
   <w:abstractNum w:abstractNumId="990">
-    <w:nsid w:val="7bfefda2"/>
+    <w:nsid w:val="2c1ae401"/>
     <w:multiLevelType w:val="multilevel"/>
     <w:lvl w:ilvl="0">
       <w:numFmt w:val="bullet"/>
@@ -4846,6 +4882,28 @@
           <w:tab w:val="num" w:pos="4320"/>
         </w:tabs>
         <w:ind w:left="4800" w:hanging="480"/>
+      </w:pPr>
+    </w:lvl>
+    <w:lvl w:ilvl="7">
+      <w:numFmt w:val="bullet"/>
+      <w:lvlText w:val=" "/>
+      <w:lvlJc w:val="left"/>
+      <w:pPr>
+        <w:tabs>
+          <w:tab w:val="num" w:pos="5040"/>
+        </w:tabs>
+        <w:ind w:left="5520" w:hanging="480"/>
+      </w:pPr>
+    </w:lvl>
+    <w:lvl w:ilvl="8">
+      <w:numFmt w:val="bullet"/>
+      <w:lvlText w:val=" "/>
+      <w:lvlJc w:val="left"/>
+      <w:pPr>
+        <w:tabs>
+          <w:tab w:val="num" w:pos="5760"/>
+        </w:tabs>
+        <w:ind w:left="6240" w:hanging="480"/>
       </w:pPr>
     </w:lvl>
   </w:abstractNum>

</xml_diff>